<commit_message>
updated README files with bytes instead of bits
</commit_message>
<xml_diff>
--- a/SocketProject/README.docx
+++ b/SocketProject/README.docx
@@ -108,8 +108,10 @@
         <w:spacing w:line="360" w:lineRule="auto"/>
         <w:jc w:val="center"/>
         <w:rPr>
-          <w:sz w:val="21"/>
-          <w:szCs w:val="21"/>
+          <w:rFonts w:hint="cs"/>
+          <w:sz w:val="21"/>
+          <w:szCs w:val="21"/>
+          <w:rtl/>
           <w:lang w:val="en-US"/>
         </w:rPr>
       </w:pPr>
@@ -981,7 +983,23 @@
           <w:szCs w:val="21"/>
           <w:lang w:val="en-US"/>
         </w:rPr>
-        <w:t>26-bit chunks</w:t>
+        <w:t>26-</w:t>
+      </w:r>
+      <w:r>
+        <w:rPr>
+          <w:sz w:val="21"/>
+          <w:szCs w:val="21"/>
+          <w:lang w:val="en-US"/>
+        </w:rPr>
+        <w:t xml:space="preserve">bytes </w:t>
+      </w:r>
+      <w:r>
+        <w:rPr>
+          <w:sz w:val="21"/>
+          <w:szCs w:val="21"/>
+          <w:lang w:val="en-US"/>
+        </w:rPr>
+        <w:t>chunks</w:t>
       </w:r>
       <w:r>
         <w:rPr>

</xml_diff>

<commit_message>
Working in bit read and write
</commit_message>
<xml_diff>
--- a/SocketProject/README.docx
+++ b/SocketProject/README.docx
@@ -354,7 +354,7 @@
               <wp:posOffset>180340</wp:posOffset>
             </wp:positionV>
             <wp:extent cx="5359400" cy="4089400"/>
-            <wp:effectExtent l="0" t="0" r="0" b="12700"/>
+            <wp:effectExtent l="0" t="0" r="0" b="25400"/>
             <wp:wrapSquare wrapText="bothSides"/>
             <wp:docPr id="1" name="Diagram 1"/>
             <wp:cNvGraphicFramePr/>
@@ -973,39 +973,7 @@
           <w:szCs w:val="21"/>
           <w:lang w:val="en-US"/>
         </w:rPr>
-        <w:t xml:space="preserve">In case the message file is not in a </w:t>
-      </w:r>
-      <w:r>
-        <w:rPr>
-          <w:sz w:val="21"/>
-          <w:szCs w:val="21"/>
-          <w:lang w:val="en-US"/>
-        </w:rPr>
-        <w:t>26-bit chunks</w:t>
-      </w:r>
-      <w:r>
-        <w:rPr>
-          <w:sz w:val="21"/>
-          <w:szCs w:val="21"/>
-          <w:lang w:val="en-US"/>
-        </w:rPr>
-        <w:t xml:space="preserve"> format. It won’t be able to be read. Same thing wo</w:t>
-      </w:r>
-      <w:r>
-        <w:rPr>
-          <w:sz w:val="21"/>
-          <w:szCs w:val="21"/>
-          <w:lang w:val="en-US"/>
-        </w:rPr>
-        <w:t>u</w:t>
-      </w:r>
-      <w:r>
-        <w:rPr>
-          <w:sz w:val="21"/>
-          <w:szCs w:val="21"/>
-          <w:lang w:val="en-US"/>
-        </w:rPr>
-        <w:t>ld happen in case the message would include chars different from ‘1’ or ‘0’.</w:t>
+        <w:t xml:space="preserve">In case the message file is not in a 26-bit chunks format. It won’t be able to be read. </w:t>
       </w:r>
     </w:p>
     <w:p>
@@ -3740,28 +3708,28 @@
     <dgm:cxn modelId="{B73E8339-F5A1-3D47-AD12-3D90BB773F7D}" type="presOf" srcId="{75688984-C8DB-E444-9115-CC72EDE7B97A}" destId="{A048C354-67DD-6541-BE5F-F682D9A2AF33}" srcOrd="0" destOrd="0" presId="urn:microsoft.com/office/officeart/2008/layout/HorizontalMultiLevelHierarchy"/>
     <dgm:cxn modelId="{FD7BDC3D-6B60-9549-A7CB-2B764B1C2C3E}" srcId="{BBFD5278-7518-AE4B-AD9A-19CEC832C04A}" destId="{193C4A55-515E-4D44-ACDC-6EAACBF1B8C7}" srcOrd="1" destOrd="0" parTransId="{222D684B-78BF-4145-85C9-BEB78D1024C9}" sibTransId="{C9C37F1E-BB9C-8245-8F98-A729D6F40E83}"/>
     <dgm:cxn modelId="{691EC440-91FF-954D-9464-97A749809DAC}" type="presOf" srcId="{4A92FA5E-3AEA-B244-B5A5-ACD53EC781D9}" destId="{779DACDA-78BD-AC4C-B0CB-A59C866BAFA8}" srcOrd="0" destOrd="0" presId="urn:microsoft.com/office/officeart/2008/layout/HorizontalMultiLevelHierarchy"/>
-    <dgm:cxn modelId="{E2A9EF42-92A4-4F4D-BCBA-FD12F00B4981}" type="presOf" srcId="{69E9AC5B-7725-1B48-8B55-F7DEE7E60A7B}" destId="{48EC45C8-32DC-914F-BBBC-FDF3EC6A604E}" srcOrd="1" destOrd="0" presId="urn:microsoft.com/office/officeart/2008/layout/HorizontalMultiLevelHierarchy"/>
-    <dgm:cxn modelId="{0D5D7743-C6EF-D94E-A532-9E97D9D4AC84}" srcId="{DBA70CDC-10EB-A94F-906C-DEACE53003B8}" destId="{0BC95B06-AB38-4445-AF2C-F994D7944C8A}" srcOrd="0" destOrd="0" parTransId="{75688984-C8DB-E444-9115-CC72EDE7B97A}" sibTransId="{8624B484-CB71-1F4B-8C7F-6B4C9028B49B}"/>
-    <dgm:cxn modelId="{B59A3949-14CF-F84B-81D1-EB596D6267F1}" srcId="{F30599A1-361C-8E43-AFB5-153418B42A6A}" destId="{8512C4A8-1151-674F-A595-A710A7D0E5C4}" srcOrd="3" destOrd="0" parTransId="{334157AA-C4AC-1347-8FFF-83CB1598659F}" sibTransId="{62117CC2-85FD-3F40-888D-8181BC082D5E}"/>
-    <dgm:cxn modelId="{021DDA4A-35A0-C749-BD1F-FB93D70E19E4}" srcId="{FEC17430-EF37-BB49-B548-24793E2EE29B}" destId="{6F5827BA-9FC1-7C4C-9E6F-804A3F94FE66}" srcOrd="2" destOrd="0" parTransId="{5AEA873D-B4B5-1A4E-BD7E-5AFEF3A13ACA}" sibTransId="{9C66B851-91EF-2847-9D50-4C9BBE228986}"/>
-    <dgm:cxn modelId="{215E2D50-1E0A-2A4C-9EC2-DEB2EB22C97D}" type="presOf" srcId="{DBA70CDC-10EB-A94F-906C-DEACE53003B8}" destId="{C0D4AE31-43D8-C34F-B6D0-9C1A22407772}" srcOrd="0" destOrd="0" presId="urn:microsoft.com/office/officeart/2008/layout/HorizontalMultiLevelHierarchy"/>
-    <dgm:cxn modelId="{F40EE259-7133-7C44-91D7-008D31614BE7}" type="presOf" srcId="{75688984-C8DB-E444-9115-CC72EDE7B97A}" destId="{6F9C7A25-97E7-2C46-84E3-AF07E369B287}" srcOrd="1" destOrd="0" presId="urn:microsoft.com/office/officeart/2008/layout/HorizontalMultiLevelHierarchy"/>
-    <dgm:cxn modelId="{ADD2235A-2320-1547-8D2E-DC53AE897951}" srcId="{FEC17430-EF37-BB49-B548-24793E2EE29B}" destId="{7E80ED62-F733-4B49-8E94-2E6493A4D185}" srcOrd="1" destOrd="0" parTransId="{69E9AC5B-7725-1B48-8B55-F7DEE7E60A7B}" sibTransId="{53FD0715-9E1A-AA40-B898-EB006063DFF5}"/>
     <dgm:cxn modelId="{DAD5645D-74C5-F045-9930-24D583F95C19}" srcId="{F30599A1-361C-8E43-AFB5-153418B42A6A}" destId="{2A700D11-D183-C94F-A7B2-E03A953D0C3A}" srcOrd="4" destOrd="0" parTransId="{F127F32F-859C-6A4C-B21C-56514E825E55}" sibTransId="{696DAA68-8984-4B45-A9C2-4682AF03C10E}"/>
     <dgm:cxn modelId="{AA710E5E-444A-C940-9AC7-B9525D99AA69}" type="presOf" srcId="{222D684B-78BF-4145-85C9-BEB78D1024C9}" destId="{5A310614-0B7C-E84A-BF81-04F8424681A1}" srcOrd="1" destOrd="0" presId="urn:microsoft.com/office/officeart/2008/layout/HorizontalMultiLevelHierarchy"/>
     <dgm:cxn modelId="{78A5565E-1850-B841-B6B4-9EB1A554F5D2}" type="presOf" srcId="{4A92FA5E-3AEA-B244-B5A5-ACD53EC781D9}" destId="{0ECD8793-51CB-E247-9AEB-B1C44236E641}" srcOrd="1" destOrd="0" presId="urn:microsoft.com/office/officeart/2008/layout/HorizontalMultiLevelHierarchy"/>
     <dgm:cxn modelId="{3BD89560-8DE4-1547-842F-203D14CE6AD6}" type="presOf" srcId="{00AC33C2-055B-D44B-BE23-375F29E903EE}" destId="{0ECBA3FC-3429-AB4F-A342-6EC22C9F10A8}" srcOrd="1" destOrd="0" presId="urn:microsoft.com/office/officeart/2008/layout/HorizontalMultiLevelHierarchy"/>
     <dgm:cxn modelId="{9EC23F61-38CE-F845-8E21-4EB36B2A659A}" type="presOf" srcId="{F127F32F-859C-6A4C-B21C-56514E825E55}" destId="{18655F4E-8284-2F4C-B19E-D462B13C1A6C}" srcOrd="0" destOrd="0" presId="urn:microsoft.com/office/officeart/2008/layout/HorizontalMultiLevelHierarchy"/>
     <dgm:cxn modelId="{20FF2862-13B5-D547-A6CE-DC3F14AB95AF}" type="presOf" srcId="{2A2299CC-F909-ED4D-B28D-37BAED2FB9E8}" destId="{E0513C46-19FD-B142-98BE-71C724A3FA06}" srcOrd="1" destOrd="0" presId="urn:microsoft.com/office/officeart/2008/layout/HorizontalMultiLevelHierarchy"/>
+    <dgm:cxn modelId="{E2A9EF42-92A4-4F4D-BCBA-FD12F00B4981}" type="presOf" srcId="{69E9AC5B-7725-1B48-8B55-F7DEE7E60A7B}" destId="{48EC45C8-32DC-914F-BBBC-FDF3EC6A604E}" srcOrd="1" destOrd="0" presId="urn:microsoft.com/office/officeart/2008/layout/HorizontalMultiLevelHierarchy"/>
+    <dgm:cxn modelId="{0D5D7743-C6EF-D94E-A532-9E97D9D4AC84}" srcId="{DBA70CDC-10EB-A94F-906C-DEACE53003B8}" destId="{0BC95B06-AB38-4445-AF2C-F994D7944C8A}" srcOrd="0" destOrd="0" parTransId="{75688984-C8DB-E444-9115-CC72EDE7B97A}" sibTransId="{8624B484-CB71-1F4B-8C7F-6B4C9028B49B}"/>
     <dgm:cxn modelId="{CE0DC264-409C-6F44-BAB3-426EF1345389}" type="presOf" srcId="{5AEA873D-B4B5-1A4E-BD7E-5AFEF3A13ACA}" destId="{492B4728-B5AD-E74D-A1A5-C33778B9DFDA}" srcOrd="0" destOrd="0" presId="urn:microsoft.com/office/officeart/2008/layout/HorizontalMultiLevelHierarchy"/>
     <dgm:cxn modelId="{A082FF66-8536-0940-BE4F-5B4E09CCCA87}" type="presOf" srcId="{1E21E0D7-4E79-DC43-AA33-1F46723EE801}" destId="{EFE53C77-6963-6549-9047-A8B492699DDD}" srcOrd="0" destOrd="0" presId="urn:microsoft.com/office/officeart/2008/layout/HorizontalMultiLevelHierarchy"/>
     <dgm:cxn modelId="{4DA9DC68-61A2-7349-91CB-E13C68C2E490}" type="presOf" srcId="{F30599A1-361C-8E43-AFB5-153418B42A6A}" destId="{C5D37BCE-97A8-9147-966F-E3154D022682}" srcOrd="0" destOrd="0" presId="urn:microsoft.com/office/officeart/2008/layout/HorizontalMultiLevelHierarchy"/>
+    <dgm:cxn modelId="{B59A3949-14CF-F84B-81D1-EB596D6267F1}" srcId="{F30599A1-361C-8E43-AFB5-153418B42A6A}" destId="{8512C4A8-1151-674F-A595-A710A7D0E5C4}" srcOrd="3" destOrd="0" parTransId="{334157AA-C4AC-1347-8FFF-83CB1598659F}" sibTransId="{62117CC2-85FD-3F40-888D-8181BC082D5E}"/>
     <dgm:cxn modelId="{D231946A-F7D2-9E49-9075-3D110D2BBCB1}" type="presOf" srcId="{029C1198-CFBB-1D44-B8FE-29F38BBCF37E}" destId="{A4EB77DC-0169-424A-9B1C-CC4D562B677B}" srcOrd="0" destOrd="0" presId="urn:microsoft.com/office/officeart/2008/layout/HorizontalMultiLevelHierarchy"/>
+    <dgm:cxn modelId="{021DDA4A-35A0-C749-BD1F-FB93D70E19E4}" srcId="{FEC17430-EF37-BB49-B548-24793E2EE29B}" destId="{6F5827BA-9FC1-7C4C-9E6F-804A3F94FE66}" srcOrd="2" destOrd="0" parTransId="{5AEA873D-B4B5-1A4E-BD7E-5AFEF3A13ACA}" sibTransId="{9C66B851-91EF-2847-9D50-4C9BBE228986}"/>
     <dgm:cxn modelId="{EC90DE6A-CBDE-4A43-AA49-29D8B88D0A44}" srcId="{8512C4A8-1151-674F-A595-A710A7D0E5C4}" destId="{3AA7A228-E663-4449-B256-2D88AC4CF315}" srcOrd="3" destOrd="0" parTransId="{E2491D39-4C8C-7C40-B49D-1C9CD3744D8D}" sibTransId="{7B47F785-63CD-4140-B184-998C08DCCF58}"/>
     <dgm:cxn modelId="{27E1096D-7A98-8245-B269-F560E8B4C8EA}" srcId="{F30599A1-361C-8E43-AFB5-153418B42A6A}" destId="{BBFD5278-7518-AE4B-AD9A-19CEC832C04A}" srcOrd="1" destOrd="0" parTransId="{2A2299CC-F909-ED4D-B28D-37BAED2FB9E8}" sibTransId="{1D80473F-B2C1-C545-8D4D-2BB2FE714191}"/>
     <dgm:cxn modelId="{1C7B8F6E-AF78-5644-8620-C758A8007E37}" type="presOf" srcId="{3AA7A228-E663-4449-B256-2D88AC4CF315}" destId="{1CEC8C90-D066-0F4B-9858-4AA08E61074C}" srcOrd="0" destOrd="0" presId="urn:microsoft.com/office/officeart/2008/layout/HorizontalMultiLevelHierarchy"/>
+    <dgm:cxn modelId="{215E2D50-1E0A-2A4C-9EC2-DEB2EB22C97D}" type="presOf" srcId="{DBA70CDC-10EB-A94F-906C-DEACE53003B8}" destId="{C0D4AE31-43D8-C34F-B6D0-9C1A22407772}" srcOrd="0" destOrd="0" presId="urn:microsoft.com/office/officeart/2008/layout/HorizontalMultiLevelHierarchy"/>
     <dgm:cxn modelId="{9D8F6E71-625F-1146-803B-76A04B88B7FE}" type="presOf" srcId="{E2491D39-4C8C-7C40-B49D-1C9CD3744D8D}" destId="{B877D298-D518-724B-9AE1-EB7FE2B90A0D}" srcOrd="1" destOrd="0" presId="urn:microsoft.com/office/officeart/2008/layout/HorizontalMultiLevelHierarchy"/>
     <dgm:cxn modelId="{73F58674-E671-5E41-B29D-89C1C758D362}" srcId="{DBA70CDC-10EB-A94F-906C-DEACE53003B8}" destId="{090782FF-82B9-2D41-BC86-660AA84A6751}" srcOrd="1" destOrd="0" parTransId="{4A92FA5E-3AEA-B244-B5A5-ACD53EC781D9}" sibTransId="{86FFD332-D1BE-A04D-AABB-911C499B621E}"/>
+    <dgm:cxn modelId="{F40EE259-7133-7C44-91D7-008D31614BE7}" type="presOf" srcId="{75688984-C8DB-E444-9115-CC72EDE7B97A}" destId="{6F9C7A25-97E7-2C46-84E3-AF07E369B287}" srcOrd="1" destOrd="0" presId="urn:microsoft.com/office/officeart/2008/layout/HorizontalMultiLevelHierarchy"/>
+    <dgm:cxn modelId="{ADD2235A-2320-1547-8D2E-DC53AE897951}" srcId="{FEC17430-EF37-BB49-B548-24793E2EE29B}" destId="{7E80ED62-F733-4B49-8E94-2E6493A4D185}" srcOrd="1" destOrd="0" parTransId="{69E9AC5B-7725-1B48-8B55-F7DEE7E60A7B}" sibTransId="{53FD0715-9E1A-AA40-B898-EB006063DFF5}"/>
     <dgm:cxn modelId="{621AD57D-CAF8-C04F-9782-7AC39AA04BE7}" type="presOf" srcId="{7E80ED62-F733-4B49-8E94-2E6493A4D185}" destId="{2A5839DD-44C2-F646-B5AC-A0EEAD0D417A}" srcOrd="0" destOrd="0" presId="urn:microsoft.com/office/officeart/2008/layout/HorizontalMultiLevelHierarchy"/>
     <dgm:cxn modelId="{770D237F-C369-DD4A-940A-3859D624066D}" type="presOf" srcId="{0764F815-CB6B-7C4C-BE0B-8D7F0A80C95C}" destId="{3F98910B-1076-BE41-B693-E031EE468CAD}" srcOrd="0" destOrd="0" presId="urn:microsoft.com/office/officeart/2008/layout/HorizontalMultiLevelHierarchy"/>
     <dgm:cxn modelId="{C03CF582-71CF-1440-A7F0-6BCA4416D103}" type="presOf" srcId="{029C1198-CFBB-1D44-B8FE-29F38BBCF37E}" destId="{D990B2A5-93FC-7D44-ABE2-E68313CCA1FE}" srcOrd="1" destOrd="0" presId="urn:microsoft.com/office/officeart/2008/layout/HorizontalMultiLevelHierarchy"/>

</xml_diff>